<commit_message>
modified content--git add .
</commit_message>
<xml_diff>
--- a/git命令操作github.docx
+++ b/git命令操作github.docx
@@ -14,14 +14,12 @@
         </w:rPr>
         <w:t>登入</w:t>
       </w:r>
-      <w:proofErr w:type="spellStart"/>
       <w:r>
         <w:rPr>
           <w:rFonts w:hint="eastAsia"/>
         </w:rPr>
         <w:t>github</w:t>
       </w:r>
-      <w:proofErr w:type="spellEnd"/>
       <w:r>
         <w:rPr>
           <w:rFonts w:hint="eastAsia"/>
@@ -44,28 +42,24 @@
         </w:rPr>
         <w:t>打开</w:t>
       </w:r>
-      <w:proofErr w:type="spellStart"/>
       <w:r>
         <w:rPr>
           <w:rFonts w:hint="eastAsia"/>
         </w:rPr>
         <w:t>git</w:t>
       </w:r>
-      <w:proofErr w:type="spellEnd"/>
       <w:r>
         <w:rPr>
           <w:rFonts w:hint="eastAsia"/>
         </w:rPr>
         <w:t>：进入要托管的文件目录右键启动</w:t>
       </w:r>
-      <w:proofErr w:type="spellStart"/>
       <w:r>
         <w:rPr>
           <w:rFonts w:hint="eastAsia"/>
         </w:rPr>
         <w:t>Git</w:t>
       </w:r>
-      <w:proofErr w:type="spellEnd"/>
       <w:r>
         <w:t xml:space="preserve"> Base</w:t>
       </w:r>
@@ -89,21 +83,7 @@
         <w:rPr>
           <w:rFonts w:hint="eastAsia"/>
         </w:rPr>
-        <w:t>:</w:t>
-      </w:r>
-      <w:proofErr w:type="spellStart"/>
-      <w:r>
-        <w:rPr>
-          <w:rFonts w:hint="eastAsia"/>
-        </w:rPr>
-        <w:t>git</w:t>
-      </w:r>
-      <w:proofErr w:type="spellEnd"/>
-      <w:r>
-        <w:rPr>
-          <w:rFonts w:hint="eastAsia"/>
-        </w:rPr>
-        <w:t xml:space="preserve"> clone </w:t>
+        <w:t xml:space="preserve">:git clone </w:t>
       </w:r>
       <w:r>
         <w:t>+</w:t>
@@ -190,30 +170,20 @@
         <w:rPr>
           <w:rFonts w:hint="eastAsia"/>
         </w:rPr>
-        <w:t>.</w:t>
-      </w:r>
-      <w:proofErr w:type="spellStart"/>
-      <w:r>
-        <w:rPr>
-          <w:rFonts w:hint="eastAsia"/>
-        </w:rPr>
-        <w:t>git</w:t>
-      </w:r>
-      <w:proofErr w:type="spellEnd"/>
+        <w:t>.git</w:t>
+      </w:r>
       <w:r>
         <w:rPr>
           <w:rFonts w:hint="eastAsia"/>
         </w:rPr>
         <w:t>文件夹复制到真正要托管的目录，在该目录下打开</w:t>
       </w:r>
-      <w:proofErr w:type="spellStart"/>
       <w:r>
         <w:rPr>
           <w:rFonts w:hint="eastAsia"/>
         </w:rPr>
         <w:t>Git</w:t>
       </w:r>
-      <w:proofErr w:type="spellEnd"/>
       <w:r>
         <w:t xml:space="preserve"> Base</w:t>
       </w:r>
@@ -233,13 +203,8 @@
       <w:r>
         <w:t>执行命令：</w:t>
       </w:r>
-      <w:proofErr w:type="spellStart"/>
-      <w:r>
-        <w:t>git</w:t>
-      </w:r>
-      <w:proofErr w:type="spellEnd"/>
-      <w:r>
-        <w:t xml:space="preserve"> add</w:t>
+      <w:r>
+        <w:t>git add</w:t>
       </w:r>
       <w:r>
         <w:t xml:space="preserve"> .</w:t>
@@ -260,13 +225,8 @@
       <w:r>
         <w:t>执行命令：</w:t>
       </w:r>
-      <w:proofErr w:type="spellStart"/>
-      <w:r>
-        <w:t>git</w:t>
-      </w:r>
-      <w:proofErr w:type="spellEnd"/>
-      <w:r>
-        <w:t xml:space="preserve"> commit –m “message”</w:t>
+      <w:r>
+        <w:t>git commit –m “message”</w:t>
       </w:r>
       <w:r>
         <w:t>提交：</w:t>
@@ -290,7 +250,6 @@
       <w:r>
         <w:t>执行命令：</w:t>
       </w:r>
-      <w:proofErr w:type="spellStart"/>
       <w:r>
         <w:rPr>
           <w:rFonts w:hint="eastAsia"/>
@@ -298,20 +257,14 @@
         <w:t>gi</w:t>
       </w:r>
       <w:r>
-        <w:t>t</w:t>
-      </w:r>
-      <w:proofErr w:type="spellEnd"/>
-      <w:r>
-        <w:t xml:space="preserve"> push –u origin master</w:t>
+        <w:t>t push –u origin master</w:t>
       </w:r>
       <w:r>
         <w:t>将本地的仓库推送到</w:t>
       </w:r>
-      <w:proofErr w:type="spellStart"/>
       <w:r>
         <w:t>github</w:t>
       </w:r>
-      <w:proofErr w:type="spellEnd"/>
       <w:r>
         <w:t>服务器对应的仓库中</w:t>
       </w:r>
@@ -394,19 +347,12 @@
     <w:p/>
     <w:p/>
     <w:p>
-      <w:pPr>
-        <w:rPr>
-          <w:rFonts w:hint="eastAsia"/>
-        </w:rPr>
-      </w:pPr>
       <w:r>
         <w:t>二、先在</w:t>
       </w:r>
-      <w:proofErr w:type="spellStart"/>
       <w:r>
         <w:t>github</w:t>
       </w:r>
-      <w:proofErr w:type="spellEnd"/>
       <w:r>
         <w:t>上创建好仓库</w:t>
       </w:r>
@@ -419,19 +365,9 @@
       <w:r>
         <w:t>下执行</w:t>
       </w:r>
-      <w:proofErr w:type="spellStart"/>
-      <w:r>
-        <w:t>git</w:t>
-      </w:r>
-      <w:proofErr w:type="spellEnd"/>
-      <w:r>
-        <w:t xml:space="preserve"> </w:t>
-      </w:r>
-      <w:proofErr w:type="spellStart"/>
-      <w:r>
-        <w:t>init</w:t>
-      </w:r>
-      <w:proofErr w:type="spellEnd"/>
+      <w:r>
+        <w:t>git init</w:t>
+      </w:r>
       <w:r>
         <w:t>命令初始化仓库（生成</w:t>
       </w:r>
@@ -439,16 +375,8 @@
         <w:rPr>
           <w:rFonts w:hint="eastAsia"/>
         </w:rPr>
-        <w:t>.</w:t>
-      </w:r>
-      <w:proofErr w:type="spellStart"/>
-      <w:r>
-        <w:rPr>
-          <w:rFonts w:hint="eastAsia"/>
-        </w:rPr>
-        <w:t>git</w:t>
-      </w:r>
-      <w:proofErr w:type="spellEnd"/>
+        <w:t>.git</w:t>
+      </w:r>
       <w:r>
         <w:rPr>
           <w:rFonts w:hint="eastAsia"/>
@@ -461,30 +389,17 @@
       <w:r>
         <w:t>，添加要托管的文件信息，执行命令</w:t>
       </w:r>
-      <w:proofErr w:type="spellStart"/>
-      <w:r>
-        <w:t>git</w:t>
-      </w:r>
-      <w:proofErr w:type="spellEnd"/>
-      <w:r>
-        <w:t xml:space="preserve"> remote add origin https://github.com/461847686qq/test.netCore.git</w:t>
+      <w:r>
+        <w:t>git remote add origin https://github.com/461847686qq/test.netCore.git</w:t>
       </w:r>
       <w:r>
         <w:t>，然后提交</w:t>
       </w:r>
-      <w:proofErr w:type="spellStart"/>
-      <w:r>
-        <w:rPr>
-          <w:rFonts w:hint="eastAsia"/>
-        </w:rPr>
-        <w:t>git</w:t>
-      </w:r>
-      <w:proofErr w:type="spellEnd"/>
-      <w:r>
-        <w:rPr>
-          <w:rFonts w:hint="eastAsia"/>
-        </w:rPr>
-        <w:t xml:space="preserve"> commit </w:t>
+      <w:r>
+        <w:rPr>
+          <w:rFonts w:hint="eastAsia"/>
+        </w:rPr>
+        <w:t xml:space="preserve">git commit </w:t>
       </w:r>
       <w:r>
         <w:t>–</w:t>
@@ -501,19 +416,11 @@
       <w:r>
         <w:t>，最后推送</w:t>
       </w:r>
-      <w:proofErr w:type="spellStart"/>
-      <w:r>
-        <w:rPr>
-          <w:rFonts w:hint="eastAsia"/>
-        </w:rPr>
-        <w:t>git</w:t>
-      </w:r>
-      <w:proofErr w:type="spellEnd"/>
-      <w:r>
-        <w:rPr>
-          <w:rFonts w:hint="eastAsia"/>
-        </w:rPr>
-        <w:t xml:space="preserve"> push </w:t>
+      <w:r>
+        <w:rPr>
+          <w:rFonts w:hint="eastAsia"/>
+        </w:rPr>
+        <w:t xml:space="preserve">git push </w:t>
       </w:r>
       <w:r>
         <w:t>origin master;</w:t>
@@ -561,9 +468,13 @@
         </w:drawing>
       </w:r>
     </w:p>
-    <w:p>
-      <w:bookmarkStart w:id="0" w:name="_GoBack"/>
-      <w:bookmarkEnd w:id="0"/>
+    <w:p/>
+    <w:p>
+      <w:pPr>
+        <w:rPr>
+          <w:rFonts w:hint="eastAsia"/>
+        </w:rPr>
+      </w:pPr>
     </w:p>
     <w:p>
       <w:r>
@@ -607,7 +518,23 @@
         </w:drawing>
       </w:r>
     </w:p>
-    <w:p/>
+    <w:p>
+      <w:r>
+        <w:t>或</w:t>
+      </w:r>
+      <w:r>
+        <w:t>git add .</w:t>
+      </w:r>
+      <w:bookmarkStart w:id="0" w:name="_GoBack"/>
+      <w:bookmarkEnd w:id="0"/>
+    </w:p>
+    <w:p>
+      <w:pPr>
+        <w:rPr>
+          <w:rFonts w:hint="eastAsia"/>
+        </w:rPr>
+      </w:pPr>
+    </w:p>
     <w:p>
       <w:r>
         <w:rPr>
@@ -695,11 +622,6 @@
     </w:p>
     <w:p/>
     <w:p>
-      <w:pPr>
-        <w:rPr>
-          <w:rFonts w:hint="eastAsia"/>
-        </w:rPr>
-      </w:pPr>
       <w:r>
         <w:rPr>
           <w:noProof/>
@@ -788,13 +710,7 @@
     <w:p/>
     <w:p/>
     <w:p/>
-    <w:p>
-      <w:pPr>
-        <w:rPr>
-          <w:rFonts w:hint="eastAsia"/>
-        </w:rPr>
-      </w:pPr>
-    </w:p>
+    <w:p/>
     <w:sectPr>
       <w:pgSz w:w="11906" w:h="16838"/>
       <w:pgMar w:top="1440" w:right="1800" w:bottom="1440" w:left="1800" w:header="851" w:footer="992" w:gutter="0"/>

</xml_diff>

<commit_message>
modified content--git add -A
</commit_message>
<xml_diff>
--- a/git命令操作github.docx
+++ b/git命令操作github.docx
@@ -469,13 +469,7 @@
       </w:r>
     </w:p>
     <w:p/>
-    <w:p>
-      <w:pPr>
-        <w:rPr>
-          <w:rFonts w:hint="eastAsia"/>
-        </w:rPr>
-      </w:pPr>
-    </w:p>
+    <w:p/>
     <w:p>
       <w:r>
         <w:rPr>
@@ -525,16 +519,19 @@
       <w:r>
         <w:t>git add .</w:t>
       </w:r>
+      <w:r>
+        <w:t>或</w:t>
+      </w:r>
+      <w:r>
+        <w:rPr>
+          <w:rFonts w:hint="eastAsia"/>
+        </w:rPr>
+        <w:t>git add -A</w:t>
+      </w:r>
       <w:bookmarkStart w:id="0" w:name="_GoBack"/>
       <w:bookmarkEnd w:id="0"/>
     </w:p>
-    <w:p>
-      <w:pPr>
-        <w:rPr>
-          <w:rFonts w:hint="eastAsia"/>
-        </w:rPr>
-      </w:pPr>
-    </w:p>
+    <w:p/>
     <w:p>
       <w:r>
         <w:rPr>

</xml_diff>